<commit_message>
REFACTOR PostNation/NationsController - ajout NationDto
-- ajout d'une classe DTO pour la création des nations. Ainsi, la date de création n'est pas affichée
-- Adapter l'action PostNation/NationController pour transférer les données de l'objet Dto à l'objet Nation. Ajout de la date de création
--- Ajout de la date de création à seedData/nation.
</commit_message>
<xml_diff>
--- a/Instructions.docx
+++ b/Instructions.docx
@@ -1029,20 +1029,7 @@
                 <w:lang w:eastAsia="fr-CA"/>
                 <w14:ligatures w14:val="none"/>
               </w:rPr>
-              <w:t>Une nation ne peut être éliminée si elle dispose de chars d'assaut associés.</w:t>
-            </w:r>
-            <w:r>
-              <w:rPr>
-                <w:rFonts w:ascii="Segoe UI" w:eastAsia="Times New Roman" w:hAnsi="Segoe UI" w:cs="Segoe UI"/>
-                <w:color w:val="1C1E21"/>
-                <w:kern w:val="0"/>
-                <w:sz w:val="24"/>
-                <w:szCs w:val="24"/>
-                <w:highlight w:val="cyan"/>
-                <w:lang w:eastAsia="fr-CA"/>
-                <w14:ligatures w14:val="none"/>
-              </w:rPr>
-              <w:t xml:space="preserve"> </w:t>
+              <w:t xml:space="preserve">Une nation ne peut être éliminée si elle dispose de chars d'assaut associés. </w:t>
             </w:r>
             <w:r>
               <w:rPr>
@@ -1636,6 +1623,7 @@
               <w:rPr>
                 <w:b/>
                 <w:bCs/>
+                <w:noProof/>
               </w:rPr>
               <w:drawing>
                 <wp:inline distT="0" distB="0" distL="0" distR="0" wp14:anchorId="426B5132" wp14:editId="2A16B62B">
@@ -1707,11 +1695,22 @@
             </w:pPr>
             <w:proofErr w:type="spellStart"/>
             <w:r>
+              <w:t>NationDTO</w:t>
+            </w:r>
+            <w:proofErr w:type="spellEnd"/>
+            <w:r>
+              <w:t xml:space="preserve"> </w:t>
+            </w:r>
+            <w:r>
+              <w:br/>
+            </w:r>
+            <w:proofErr w:type="spellStart"/>
+            <w:r>
               <w:t>LoginDTO</w:t>
             </w:r>
             <w:proofErr w:type="spellEnd"/>
             <w:r>
-              <w:t>/</w:t>
+              <w:br/>
             </w:r>
             <w:proofErr w:type="spellStart"/>
             <w:r>
@@ -1830,19 +1829,7 @@
                 <w:szCs w:val="24"/>
                 <w:highlight w:val="cyan"/>
               </w:rPr>
-              <w:t xml:space="preserve">(Ajouter, Supprimer </w:t>
-            </w:r>
-            <w:r>
-              <w:rPr>
-                <w:rFonts w:ascii="Segoe UI" w:hAnsi="Segoe UI" w:cs="Segoe UI"/>
-                <w:b/>
-                <w:bCs/>
-                <w:color w:val="1C1E21"/>
-                <w:sz w:val="24"/>
-                <w:szCs w:val="24"/>
-                <w:highlight w:val="cyan"/>
-              </w:rPr>
-              <w:t xml:space="preserve">une </w:t>
+              <w:t xml:space="preserve">(Ajouter, Supprimer une </w:t>
             </w:r>
             <w:proofErr w:type="spellStart"/>
             <w:r>
@@ -1893,6 +1880,7 @@
             <w:r>
               <w:rPr>
                 <w:rFonts w:ascii="Segoe UI" w:hAnsi="Segoe UI" w:cs="Segoe UI"/>
+                <w:noProof/>
                 <w:color w:val="1C1E21"/>
                 <w:sz w:val="24"/>
                 <w:szCs w:val="24"/>
@@ -2112,6 +2100,7 @@
             <w:r>
               <w:rPr>
                 <w:rFonts w:ascii="Segoe UI" w:hAnsi="Segoe UI" w:cs="Segoe UI"/>
+                <w:noProof/>
                 <w:color w:val="1C1E21"/>
                 <w:sz w:val="24"/>
                 <w:szCs w:val="24"/>
@@ -2236,29 +2225,7 @@
                 <w:szCs w:val="28"/>
                 <w:highlight w:val="cyan"/>
               </w:rPr>
-              <w:t>(Edit/Delete Tank et Ajouter Characteristics</w:t>
-            </w:r>
-            <w:r>
-              <w:rPr>
-                <w:b/>
-                <w:bCs/>
-                <w:noProof/>
-                <w:sz w:val="28"/>
-                <w:szCs w:val="28"/>
-                <w:highlight w:val="cyan"/>
-              </w:rPr>
-              <w:t xml:space="preserve"> si Vide</w:t>
-            </w:r>
-            <w:r>
-              <w:rPr>
-                <w:b/>
-                <w:bCs/>
-                <w:noProof/>
-                <w:sz w:val="28"/>
-                <w:szCs w:val="28"/>
-                <w:highlight w:val="cyan"/>
-              </w:rPr>
-              <w:t>)</w:t>
+              <w:t>(Edit/Delete Tank et Ajouter Characteristics si Vide)</w:t>
             </w:r>
             <w:r>
               <w:rPr>
@@ -2330,6 +2297,7 @@
                 <w:sz w:val="24"/>
                 <w:szCs w:val="24"/>
               </w:rPr>
+              <w:lastRenderedPageBreak/>
               <w:drawing>
                 <wp:inline distT="0" distB="0" distL="0" distR="0" wp14:anchorId="4DDDF66F" wp14:editId="7D512AA1">
                   <wp:extent cx="1297172" cy="1391170"/>
@@ -2509,6 +2477,7 @@
                 <w:rFonts w:ascii="Segoe UI" w:hAnsi="Segoe UI" w:cs="Segoe UI"/>
                 <w:b/>
                 <w:bCs/>
+                <w:noProof/>
                 <w:color w:val="1C1E21"/>
               </w:rPr>
               <w:drawing>
@@ -2659,118 +2628,6 @@
                 <w:color w:val="1C1E21"/>
               </w:rPr>
             </w:pPr>
-            <w:r>
-              <w:rPr>
-                <w:rFonts w:ascii="Segoe UI" w:hAnsi="Segoe UI" w:cs="Segoe UI"/>
-                <w:b/>
-                <w:bCs/>
-                <w:color w:val="1C1E21"/>
-              </w:rPr>
-              <w:t>Détails que j'ai trouvé importants à appliquer/apprendre (même s'ils n'ont pas été demandés)</w:t>
-            </w:r>
-            <w:r>
-              <w:rPr>
-                <w:rFonts w:ascii="Segoe UI" w:hAnsi="Segoe UI" w:cs="Segoe UI"/>
-                <w:b/>
-                <w:bCs/>
-                <w:color w:val="1C1E21"/>
-              </w:rPr>
-              <w:br/>
-            </w:r>
-            <w:r>
-              <w:rPr>
-                <w:rFonts w:ascii="Segoe UI" w:hAnsi="Segoe UI" w:cs="Segoe UI"/>
-                <w:b/>
-                <w:bCs/>
-                <w:i/>
-                <w:iCs/>
-                <w:color w:val="1C1E21"/>
-              </w:rPr>
-              <w:t xml:space="preserve">gestion des erreurs, validation des formulaires, </w:t>
-            </w:r>
-            <w:proofErr w:type="spellStart"/>
-            <w:r>
-              <w:rPr>
-                <w:rFonts w:ascii="Segoe UI" w:hAnsi="Segoe UI" w:cs="Segoe UI"/>
-                <w:b/>
-                <w:bCs/>
-                <w:i/>
-                <w:iCs/>
-                <w:color w:val="1C1E21"/>
-              </w:rPr>
-              <w:t>dataForm</w:t>
-            </w:r>
-            <w:proofErr w:type="spellEnd"/>
-            <w:r>
-              <w:rPr>
-                <w:rFonts w:ascii="Segoe UI" w:hAnsi="Segoe UI" w:cs="Segoe UI"/>
-                <w:b/>
-                <w:bCs/>
-                <w:i/>
-                <w:iCs/>
-                <w:color w:val="1C1E21"/>
-              </w:rPr>
-              <w:t>(</w:t>
-            </w:r>
-            <w:proofErr w:type="spellStart"/>
-            <w:r>
-              <w:rPr>
-                <w:rFonts w:ascii="Segoe UI" w:hAnsi="Segoe UI" w:cs="Segoe UI"/>
-                <w:b/>
-                <w:bCs/>
-                <w:i/>
-                <w:iCs/>
-                <w:color w:val="1C1E21"/>
-              </w:rPr>
-              <w:t>uploadImages</w:t>
-            </w:r>
-            <w:proofErr w:type="spellEnd"/>
-            <w:r>
-              <w:rPr>
-                <w:rFonts w:ascii="Segoe UI" w:hAnsi="Segoe UI" w:cs="Segoe UI"/>
-                <w:b/>
-                <w:bCs/>
-                <w:i/>
-                <w:iCs/>
-                <w:color w:val="1C1E21"/>
-              </w:rPr>
-              <w:t xml:space="preserve">), </w:t>
-            </w:r>
-            <w:proofErr w:type="spellStart"/>
-            <w:r>
-              <w:rPr>
-                <w:rFonts w:ascii="Segoe UI" w:hAnsi="Segoe UI" w:cs="Segoe UI"/>
-                <w:b/>
-                <w:bCs/>
-                <w:i/>
-                <w:iCs/>
-                <w:color w:val="1C1E21"/>
-              </w:rPr>
-              <w:t>BehaviorSubject</w:t>
-            </w:r>
-            <w:proofErr w:type="spellEnd"/>
-            <w:r>
-              <w:rPr>
-                <w:rFonts w:ascii="Segoe UI" w:hAnsi="Segoe UI" w:cs="Segoe UI"/>
-                <w:b/>
-                <w:bCs/>
-                <w:i/>
-                <w:iCs/>
-                <w:color w:val="1C1E21"/>
-              </w:rPr>
-              <w:t>(observable)</w:t>
-            </w:r>
-            <w:r>
-              <w:rPr>
-                <w:rFonts w:ascii="Segoe UI" w:hAnsi="Segoe UI" w:cs="Segoe UI"/>
-                <w:b/>
-                <w:bCs/>
-                <w:i/>
-                <w:iCs/>
-                <w:color w:val="1C1E21"/>
-              </w:rPr>
-              <w:t xml:space="preserve"> </w:t>
-            </w:r>
           </w:p>
         </w:tc>
       </w:tr>
@@ -4306,6 +4163,7 @@
   <w:style w:type="character" w:default="1" w:styleId="Policepardfaut">
     <w:name w:val="Default Paragraph Font"/>
     <w:uiPriority w:val="1"/>
+    <w:semiHidden/>
     <w:unhideWhenUsed/>
   </w:style>
   <w:style w:type="table" w:default="1" w:styleId="TableauNormal">

</xml_diff>